<commit_message>
last edit week 7
</commit_message>
<xml_diff>
--- a/Week07/SQL-Week-1-Coding-Assignment.docx
+++ b/Week07/SQL-Week-1-Coding-Assignment.docx
@@ -1665,6 +1665,21 @@
           <w:szCs w:val="24"/>
         </w:rPr>
         <w:t>URL to GitHub Repository:</w:t>
+      </w:r>
+    </w:p>
+    <w:p>
+      <w:pPr>
+        <w:rPr>
+          <w:bCs/>
+          <w:szCs w:val="24"/>
+        </w:rPr>
+      </w:pPr>
+      <w:r>
+        <w:rPr>
+          <w:bCs/>
+          <w:szCs w:val="24"/>
+        </w:rPr>
+        <w:t>https://github.com/jmslynn/BootcampHomework/tree/master/Week07</w:t>
       </w:r>
     </w:p>
     <w:sectPr>

</xml_diff>